<commit_message>
EricMarcon published a site update
</commit_message>
<xml_diff>
--- a/GF-Richness.docx
+++ b/GF-Richness.docx
@@ -69,19 +69,19 @@
         <w:pStyle w:val="Date"/>
       </w:pPr>
       <w:r>
-        <w:t xml:space="preserve">17</w:t>
-      </w:r>
-      <w:r>
-        <w:t xml:space="preserve"> </w:t>
-      </w:r>
-      <w:r>
-        <w:t xml:space="preserve">December</w:t>
-      </w:r>
-      <w:r>
-        <w:t xml:space="preserve"> </w:t>
-      </w:r>
-      <w:r>
-        <w:t xml:space="preserve">2021</w:t>
+        <w:t xml:space="preserve">05</w:t>
+      </w:r>
+      <w:r>
+        <w:t xml:space="preserve"> </w:t>
+      </w:r>
+      <w:r>
+        <w:t xml:space="preserve">January</w:t>
+      </w:r>
+      <w:r>
+        <w:t xml:space="preserve"> </w:t>
+      </w:r>
+      <w:r>
+        <w:t xml:space="preserve">2022</w:t>
       </w:r>
     </w:p>
     <w:p>
@@ -89,7 +89,13 @@
         <w:pStyle w:val="Abstract"/>
       </w:pPr>
       <w:r>
-        <w:t xml:space="preserve">Abstract</w:t>
+        <w:t xml:space="preserve">The</w:t>
+      </w:r>
+      <w:r>
+        <w:t xml:space="preserve"> </w:t>
+      </w:r>
+      <w:r>
+        <w:t xml:space="preserve">biodiversity</w:t>
       </w:r>
       <w:r>
         <w:t xml:space="preserve"> </w:t>
@@ -101,13 +107,757 @@
         <w:t xml:space="preserve"> </w:t>
       </w:r>
       <w:r>
+        <w:t xml:space="preserve">tropical</w:t>
+      </w:r>
+      <w:r>
+        <w:t xml:space="preserve"> </w:t>
+      </w:r>
+      <w:r>
+        <w:t xml:space="preserve">rainforest</w:t>
+      </w:r>
+      <w:r>
+        <w:t xml:space="preserve"> </w:t>
+      </w:r>
+      <w:r>
+        <w:t xml:space="preserve">is</w:t>
+      </w:r>
+      <w:r>
+        <w:t xml:space="preserve"> </w:t>
+      </w:r>
+      <w:r>
+        <w:t xml:space="preserve">difficult</w:t>
+      </w:r>
+      <w:r>
+        <w:t xml:space="preserve"> </w:t>
+      </w:r>
+      <w:r>
+        <w:t xml:space="preserve">to</w:t>
+      </w:r>
+      <w:r>
+        <w:t xml:space="preserve"> </w:t>
+      </w:r>
+      <w:r>
+        <w:t xml:space="preserve">assess.</w:t>
+      </w:r>
+      <w:r>
+        <w:t xml:space="preserve"> </w:t>
+      </w:r>
+      <w:r>
+        <w:t xml:space="preserve">Yet,</w:t>
+      </w:r>
+      <w:r>
+        <w:t xml:space="preserve"> </w:t>
+      </w:r>
+      <w:r>
+        <w:t xml:space="preserve">its</w:t>
+      </w:r>
+      <w:r>
+        <w:t xml:space="preserve"> </w:t>
+      </w:r>
+      <w:r>
+        <w:t xml:space="preserve">estimation</w:t>
+      </w:r>
+      <w:r>
+        <w:t xml:space="preserve"> </w:t>
+      </w:r>
+      <w:r>
+        <w:t xml:space="preserve">is</w:t>
+      </w:r>
+      <w:r>
+        <w:t xml:space="preserve"> </w:t>
+      </w:r>
+      <w:r>
+        <w:t xml:space="preserve">necessary</w:t>
+      </w:r>
+      <w:r>
+        <w:t xml:space="preserve"> </w:t>
+      </w:r>
+      <w:r>
+        <w:t xml:space="preserve">for</w:t>
+      </w:r>
+      <w:r>
+        <w:t xml:space="preserve"> </w:t>
+      </w:r>
+      <w:r>
+        <w:t xml:space="preserve">conservation</w:t>
+      </w:r>
+      <w:r>
+        <w:t xml:space="preserve"> </w:t>
+      </w:r>
+      <w:r>
+        <w:t xml:space="preserve">purposes,</w:t>
+      </w:r>
+      <w:r>
+        <w:t xml:space="preserve"> </w:t>
+      </w:r>
+      <w:r>
+        <w:t xml:space="preserve">to</w:t>
+      </w:r>
+      <w:r>
+        <w:t xml:space="preserve"> </w:t>
+      </w:r>
+      <w:r>
+        <w:t xml:space="preserve">evaluate</w:t>
+      </w:r>
+      <w:r>
+        <w:t xml:space="preserve"> </w:t>
+      </w:r>
+      <w:r>
+        <w:t xml:space="preserve">our</w:t>
+      </w:r>
+      <w:r>
+        <w:t xml:space="preserve"> </w:t>
+      </w:r>
+      <w:r>
+        <w:t xml:space="preserve">level</w:t>
+      </w:r>
+      <w:r>
+        <w:t xml:space="preserve"> </w:t>
+      </w:r>
+      <w:r>
+        <w:t xml:space="preserve">of</w:t>
+      </w:r>
+      <w:r>
+        <w:t xml:space="preserve"> </w:t>
+      </w:r>
+      <w:r>
+        <w:t xml:space="preserve">knowledge</w:t>
+      </w:r>
+      <w:r>
+        <w:t xml:space="preserve"> </w:t>
+      </w:r>
+      <w:r>
+        <w:t xml:space="preserve">and</w:t>
+      </w:r>
+      <w:r>
+        <w:t xml:space="preserve"> </w:t>
+      </w:r>
+      <w:r>
         <w:t xml:space="preserve">the</w:t>
       </w:r>
       <w:r>
         <w:t xml:space="preserve"> </w:t>
       </w:r>
       <w:r>
-        <w:t xml:space="preserve">article.</w:t>
+        <w:t xml:space="preserve">risks</w:t>
+      </w:r>
+      <w:r>
+        <w:t xml:space="preserve"> </w:t>
+      </w:r>
+      <w:r>
+        <w:t xml:space="preserve">faced</w:t>
+      </w:r>
+      <w:r>
+        <w:t xml:space="preserve"> </w:t>
+      </w:r>
+      <w:r>
+        <w:t xml:space="preserve">by</w:t>
+      </w:r>
+      <w:r>
+        <w:t xml:space="preserve"> </w:t>
+      </w:r>
+      <w:r>
+        <w:t xml:space="preserve">the</w:t>
+      </w:r>
+      <w:r>
+        <w:t xml:space="preserve"> </w:t>
+      </w:r>
+      <w:r>
+        <w:t xml:space="preserve">forest</w:t>
+      </w:r>
+      <w:r>
+        <w:t xml:space="preserve"> </w:t>
+      </w:r>
+      <w:r>
+        <w:t xml:space="preserve">in</w:t>
+      </w:r>
+      <w:r>
+        <w:t xml:space="preserve"> </w:t>
+      </w:r>
+      <w:r>
+        <w:t xml:space="preserve">relation</w:t>
+      </w:r>
+      <w:r>
+        <w:t xml:space="preserve"> </w:t>
+      </w:r>
+      <w:r>
+        <w:t xml:space="preserve">to</w:t>
+      </w:r>
+      <w:r>
+        <w:t xml:space="preserve"> </w:t>
+      </w:r>
+      <w:r>
+        <w:t xml:space="preserve">global</w:t>
+      </w:r>
+      <w:r>
+        <w:t xml:space="preserve"> </w:t>
+      </w:r>
+      <w:r>
+        <w:t xml:space="preserve">change.</w:t>
+      </w:r>
+      <w:r>
+        <w:t xml:space="preserve"> </w:t>
+      </w:r>
+      <w:r>
+        <w:t xml:space="preserve">Our</w:t>
+      </w:r>
+      <w:r>
+        <w:t xml:space="preserve"> </w:t>
+      </w:r>
+      <w:r>
+        <w:t xml:space="preserve">contribution</w:t>
+      </w:r>
+      <w:r>
+        <w:t xml:space="preserve"> </w:t>
+      </w:r>
+      <w:r>
+        <w:t xml:space="preserve">is</w:t>
+      </w:r>
+      <w:r>
+        <w:t xml:space="preserve"> </w:t>
+      </w:r>
+      <w:r>
+        <w:t xml:space="preserve">to</w:t>
+      </w:r>
+      <w:r>
+        <w:t xml:space="preserve"> </w:t>
+      </w:r>
+      <w:r>
+        <w:t xml:space="preserve">estimate</w:t>
+      </w:r>
+      <w:r>
+        <w:t xml:space="preserve"> </w:t>
+      </w:r>
+      <w:r>
+        <w:t xml:space="preserve">the</w:t>
+      </w:r>
+      <w:r>
+        <w:t xml:space="preserve"> </w:t>
+      </w:r>
+      <w:r>
+        <w:t xml:space="preserve">regional</w:t>
+      </w:r>
+      <w:r>
+        <w:t xml:space="preserve"> </w:t>
+      </w:r>
+      <w:r>
+        <w:t xml:space="preserve">richness</w:t>
+      </w:r>
+      <w:r>
+        <w:t xml:space="preserve"> </w:t>
+      </w:r>
+      <w:r>
+        <w:t xml:space="preserve">of</w:t>
+      </w:r>
+      <w:r>
+        <w:t xml:space="preserve"> </w:t>
+      </w:r>
+      <w:r>
+        <w:t xml:space="preserve">tree</w:t>
+      </w:r>
+      <w:r>
+        <w:t xml:space="preserve"> </w:t>
+      </w:r>
+      <w:r>
+        <w:t xml:space="preserve">species</w:t>
+      </w:r>
+      <w:r>
+        <w:t xml:space="preserve"> </w:t>
+      </w:r>
+      <w:r>
+        <w:t xml:space="preserve">from</w:t>
+      </w:r>
+      <w:r>
+        <w:t xml:space="preserve"> </w:t>
+      </w:r>
+      <w:r>
+        <w:t xml:space="preserve">local</w:t>
+      </w:r>
+      <w:r>
+        <w:t xml:space="preserve"> </w:t>
+      </w:r>
+      <w:r>
+        <w:t xml:space="preserve">but</w:t>
+      </w:r>
+      <w:r>
+        <w:t xml:space="preserve"> </w:t>
+      </w:r>
+      <w:r>
+        <w:t xml:space="preserve">widely</w:t>
+      </w:r>
+      <w:r>
+        <w:t xml:space="preserve"> </w:t>
+      </w:r>
+      <w:r>
+        <w:t xml:space="preserve">spread</w:t>
+      </w:r>
+      <w:r>
+        <w:t xml:space="preserve"> </w:t>
+      </w:r>
+      <w:r>
+        <w:t xml:space="preserve">inventories.</w:t>
+      </w:r>
+      <w:r>
+        <w:t xml:space="preserve"> </w:t>
+      </w:r>
+      <w:r>
+        <w:t xml:space="preserve">Guyadiv</w:t>
+      </w:r>
+      <w:r>
+        <w:t xml:space="preserve"> </w:t>
+      </w:r>
+      <w:r>
+        <w:t xml:space="preserve">is</w:t>
+      </w:r>
+      <w:r>
+        <w:t xml:space="preserve"> </w:t>
+      </w:r>
+      <w:r>
+        <w:t xml:space="preserve">a</w:t>
+      </w:r>
+      <w:r>
+        <w:t xml:space="preserve"> </w:t>
+      </w:r>
+      <w:r>
+        <w:t xml:space="preserve">network</w:t>
+      </w:r>
+      <w:r>
+        <w:t xml:space="preserve"> </w:t>
+      </w:r>
+      <w:r>
+        <w:t xml:space="preserve">of</w:t>
+      </w:r>
+      <w:r>
+        <w:t xml:space="preserve"> </w:t>
+      </w:r>
+      <w:r>
+        <w:t xml:space="preserve">forest</w:t>
+      </w:r>
+      <w:r>
+        <w:t xml:space="preserve"> </w:t>
+      </w:r>
+      <w:r>
+        <w:t xml:space="preserve">plots</w:t>
+      </w:r>
+      <w:r>
+        <w:t xml:space="preserve"> </w:t>
+      </w:r>
+      <w:r>
+        <w:t xml:space="preserve">installed</w:t>
+      </w:r>
+      <w:r>
+        <w:t xml:space="preserve"> </w:t>
+      </w:r>
+      <w:r>
+        <w:t xml:space="preserve">over</w:t>
+      </w:r>
+      <w:r>
+        <w:t xml:space="preserve"> </w:t>
+      </w:r>
+      <w:r>
+        <w:t xml:space="preserve">the</w:t>
+      </w:r>
+      <w:r>
+        <w:t xml:space="preserve"> </w:t>
+      </w:r>
+      <w:r>
+        <w:t xml:space="preserve">whole</w:t>
+      </w:r>
+      <w:r>
+        <w:t xml:space="preserve"> </w:t>
+      </w:r>
+      <w:r>
+        <w:t xml:space="preserve">territory</w:t>
+      </w:r>
+      <w:r>
+        <w:t xml:space="preserve"> </w:t>
+      </w:r>
+      <w:r>
+        <w:t xml:space="preserve">of</w:t>
+      </w:r>
+      <w:r>
+        <w:t xml:space="preserve"> </w:t>
+      </w:r>
+      <w:r>
+        <w:t xml:space="preserve">French</w:t>
+      </w:r>
+      <w:r>
+        <w:t xml:space="preserve"> </w:t>
+      </w:r>
+      <w:r>
+        <w:t xml:space="preserve">Guiana,</w:t>
+      </w:r>
+      <w:r>
+        <w:t xml:space="preserve"> </w:t>
+      </w:r>
+      <w:r>
+        <w:t xml:space="preserve">where</w:t>
+      </w:r>
+      <w:r>
+        <w:t xml:space="preserve"> </w:t>
+      </w:r>
+      <w:r>
+        <w:t xml:space="preserve">trees</w:t>
+      </w:r>
+      <w:r>
+        <w:t xml:space="preserve"> </w:t>
+      </w:r>
+      <w:r>
+        <w:t xml:space="preserve">over</w:t>
+      </w:r>
+      <w:r>
+        <w:t xml:space="preserve"> </w:t>
+      </w:r>
+      <w:r>
+        <w:t xml:space="preserve">10</w:t>
+      </w:r>
+      <w:r>
+        <w:t xml:space="preserve"> </w:t>
+      </w:r>
+      <w:r>
+        <w:t xml:space="preserve">cm</w:t>
+      </w:r>
+      <w:r>
+        <w:t xml:space="preserve"> </w:t>
+      </w:r>
+      <w:r>
+        <w:t xml:space="preserve">DBH</w:t>
+      </w:r>
+      <w:r>
+        <w:t xml:space="preserve"> </w:t>
+      </w:r>
+      <w:r>
+        <w:t xml:space="preserve">are</w:t>
+      </w:r>
+      <w:r>
+        <w:t xml:space="preserve"> </w:t>
+      </w:r>
+      <w:r>
+        <w:t xml:space="preserve">identified.</w:t>
+      </w:r>
+      <w:r>
+        <w:t xml:space="preserve"> </w:t>
+      </w:r>
+      <w:r>
+        <w:t xml:space="preserve">We</w:t>
+      </w:r>
+      <w:r>
+        <w:t xml:space="preserve"> </w:t>
+      </w:r>
+      <w:r>
+        <w:t xml:space="preserve">use</w:t>
+      </w:r>
+      <w:r>
+        <w:t xml:space="preserve"> </w:t>
+      </w:r>
+      <w:r>
+        <w:t xml:space="preserve">its</w:t>
+      </w:r>
+      <w:r>
+        <w:t xml:space="preserve"> </w:t>
+      </w:r>
+      <w:r>
+        <w:t xml:space="preserve">information</w:t>
+      </w:r>
+      <w:r>
+        <w:t xml:space="preserve"> </w:t>
+      </w:r>
+      <w:r>
+        <w:t xml:space="preserve">(1180</w:t>
+      </w:r>
+      <w:r>
+        <w:t xml:space="preserve"> </w:t>
+      </w:r>
+      <w:r>
+        <w:t xml:space="preserve">species</w:t>
+      </w:r>
+      <w:r>
+        <w:t xml:space="preserve"> </w:t>
+      </w:r>
+      <w:r>
+        <w:t xml:space="preserve">censused</w:t>
+      </w:r>
+      <w:r>
+        <w:t xml:space="preserve"> </w:t>
+      </w:r>
+      <w:r>
+        <w:t xml:space="preserve">in</w:t>
+      </w:r>
+      <w:r>
+        <w:t xml:space="preserve"> </w:t>
+      </w:r>
+      <w:r>
+        <w:t xml:space="preserve">76</w:t>
+      </w:r>
+      <w:r>
+        <w:t xml:space="preserve"> </w:t>
+      </w:r>
+      <w:r>
+        <w:t xml:space="preserve">one-hectare</w:t>
+      </w:r>
+      <w:r>
+        <w:t xml:space="preserve"> </w:t>
+      </w:r>
+      <w:r>
+        <w:t xml:space="preserve">plots)</w:t>
+      </w:r>
+      <w:r>
+        <w:t xml:space="preserve"> </w:t>
+      </w:r>
+      <w:r>
+        <w:t xml:space="preserve">to</w:t>
+      </w:r>
+      <w:r>
+        <w:t xml:space="preserve"> </w:t>
+      </w:r>
+      <w:r>
+        <w:t xml:space="preserve">estimate</w:t>
+      </w:r>
+      <w:r>
+        <w:t xml:space="preserve"> </w:t>
+      </w:r>
+      <w:r>
+        <w:t xml:space="preserve">the</w:t>
+      </w:r>
+      <w:r>
+        <w:t xml:space="preserve"> </w:t>
+      </w:r>
+      <w:r>
+        <w:t xml:space="preserve">exponent</w:t>
+      </w:r>
+      <w:r>
+        <w:t xml:space="preserve"> </w:t>
+      </w:r>
+      <w:r>
+        <w:t xml:space="preserve">of</w:t>
+      </w:r>
+      <w:r>
+        <w:t xml:space="preserve"> </w:t>
+      </w:r>
+      <w:r>
+        <w:t xml:space="preserve">the</w:t>
+      </w:r>
+      <w:r>
+        <w:t xml:space="preserve"> </w:t>
+      </w:r>
+      <w:r>
+        <w:t xml:space="preserve">species-area</w:t>
+      </w:r>
+      <w:r>
+        <w:t xml:space="preserve"> </w:t>
+      </w:r>
+      <w:r>
+        <w:t xml:space="preserve">relationship,</w:t>
+      </w:r>
+      <w:r>
+        <w:t xml:space="preserve"> </w:t>
+      </w:r>
+      <w:r>
+        <w:t xml:space="preserve">assuming</w:t>
+      </w:r>
+      <w:r>
+        <w:t xml:space="preserve"> </w:t>
+      </w:r>
+      <w:r>
+        <w:t xml:space="preserve">Arrhenius’s</w:t>
+      </w:r>
+      <w:r>
+        <w:t xml:space="preserve"> </w:t>
+      </w:r>
+      <w:r>
+        <w:t xml:space="preserve">power</w:t>
+      </w:r>
+      <w:r>
+        <w:t xml:space="preserve"> </w:t>
+      </w:r>
+      <w:r>
+        <w:t xml:space="preserve">law.</w:t>
+      </w:r>
+      <w:r>
+        <w:t xml:space="preserve"> </w:t>
+      </w:r>
+      <w:r>
+        <w:t xml:space="preserve">We</w:t>
+      </w:r>
+      <w:r>
+        <w:t xml:space="preserve"> </w:t>
+      </w:r>
+      <w:r>
+        <w:t xml:space="preserve">can</w:t>
+      </w:r>
+      <w:r>
+        <w:t xml:space="preserve"> </w:t>
+      </w:r>
+      <w:r>
+        <w:t xml:space="preserve">then</w:t>
+      </w:r>
+      <w:r>
+        <w:t xml:space="preserve"> </w:t>
+      </w:r>
+      <w:r>
+        <w:t xml:space="preserve">extrapolate</w:t>
+      </w:r>
+      <w:r>
+        <w:t xml:space="preserve"> </w:t>
+      </w:r>
+      <w:r>
+        <w:t xml:space="preserve">the</w:t>
+      </w:r>
+      <w:r>
+        <w:t xml:space="preserve"> </w:t>
+      </w:r>
+      <w:r>
+        <w:t xml:space="preserve">number</w:t>
+      </w:r>
+      <w:r>
+        <w:t xml:space="preserve"> </w:t>
+      </w:r>
+      <w:r>
+        <w:t xml:space="preserve">of</w:t>
+      </w:r>
+      <w:r>
+        <w:t xml:space="preserve"> </w:t>
+      </w:r>
+      <w:r>
+        <w:t xml:space="preserve">species</w:t>
+      </w:r>
+      <w:r>
+        <w:t xml:space="preserve"> </w:t>
+      </w:r>
+      <w:r>
+        <w:t xml:space="preserve">from</w:t>
+      </w:r>
+      <w:r>
+        <w:t xml:space="preserve"> </w:t>
+      </w:r>
+      <w:r>
+        <w:t xml:space="preserve">a</w:t>
+      </w:r>
+      <w:r>
+        <w:t xml:space="preserve"> </w:t>
+      </w:r>
+      <w:r>
+        <w:t xml:space="preserve">local,</w:t>
+      </w:r>
+      <w:r>
+        <w:t xml:space="preserve"> </w:t>
+      </w:r>
+      <w:r>
+        <w:t xml:space="preserve">wide</w:t>
+      </w:r>
+      <w:r>
+        <w:t xml:space="preserve"> </w:t>
+      </w:r>
+      <w:r>
+        <w:t xml:space="preserve">inventory</w:t>
+      </w:r>
+      <w:r>
+        <w:t xml:space="preserve"> </w:t>
+      </w:r>
+      <w:r>
+        <w:t xml:space="preserve">(62.5</w:t>
+      </w:r>
+      <w:r>
+        <w:t xml:space="preserve"> </w:t>
+      </w:r>
+      <w:r>
+        <w:t xml:space="preserve">ha</w:t>
+      </w:r>
+      <w:r>
+        <w:t xml:space="preserve"> </w:t>
+      </w:r>
+      <w:r>
+        <w:t xml:space="preserve">in</w:t>
+      </w:r>
+      <w:r>
+        <w:t xml:space="preserve"> </w:t>
+      </w:r>
+      <w:r>
+        <w:t xml:space="preserve">Paracou</w:t>
+      </w:r>
+      <w:r>
+        <w:t xml:space="preserve"> </w:t>
+      </w:r>
+      <w:r>
+        <w:t xml:space="preserve">research</w:t>
+      </w:r>
+      <w:r>
+        <w:t xml:space="preserve"> </w:t>
+      </w:r>
+      <w:r>
+        <w:t xml:space="preserve">station).</w:t>
+      </w:r>
+      <w:r>
+        <w:t xml:space="preserve"> </w:t>
+      </w:r>
+      <w:r>
+        <w:t xml:space="preserve">We</w:t>
+      </w:r>
+      <w:r>
+        <w:t xml:space="preserve"> </w:t>
+      </w:r>
+      <w:r>
+        <w:t xml:space="preserve">evaluate</w:t>
+      </w:r>
+      <w:r>
+        <w:t xml:space="preserve"> </w:t>
+      </w:r>
+      <w:r>
+        <w:t xml:space="preserve">the</w:t>
+      </w:r>
+      <w:r>
+        <w:t xml:space="preserve"> </w:t>
+      </w:r>
+      <w:r>
+        <w:t xml:space="preserve">number</w:t>
+      </w:r>
+      <w:r>
+        <w:t xml:space="preserve"> </w:t>
+      </w:r>
+      <w:r>
+        <w:t xml:space="preserve">of</w:t>
+      </w:r>
+      <w:r>
+        <w:t xml:space="preserve"> </w:t>
+      </w:r>
+      <w:r>
+        <w:t xml:space="preserve">tree</w:t>
+      </w:r>
+      <w:r>
+        <w:t xml:space="preserve"> </w:t>
+      </w:r>
+      <w:r>
+        <w:t xml:space="preserve">species</w:t>
+      </w:r>
+      <w:r>
+        <w:t xml:space="preserve"> </w:t>
+      </w:r>
+      <w:r>
+        <w:t xml:space="preserve">around</w:t>
+      </w:r>
+      <w:r>
+        <w:t xml:space="preserve"> </w:t>
+      </w:r>
+      <w:r>
+        <w:t xml:space="preserve">2000</w:t>
+      </w:r>
+      <w:r>
+        <w:t xml:space="preserve"> </w:t>
+      </w:r>
+      <w:r>
+        <w:t xml:space="preserve">over</w:t>
+      </w:r>
+      <w:r>
+        <w:t xml:space="preserve"> </w:t>
+      </w:r>
+      <w:r>
+        <w:t xml:space="preserve">the</w:t>
+      </w:r>
+      <w:r>
+        <w:t xml:space="preserve"> </w:t>
+      </w:r>
+      <w:r>
+        <w:t xml:space="preserve">territory.</w:t>
       </w:r>
     </w:p>
     <w:bookmarkStart w:id="20" w:name="introduction"/>
@@ -126,6 +876,134 @@
       </w:r>
       <w:r>
         <w:t xml:space="preserve">Introduction</w:t>
+      </w:r>
+    </w:p>
+    <w:p>
+      <w:pPr>
+        <w:pStyle w:val="FirstParagraph"/>
+      </w:pPr>
+      <w:r>
+        <w:t xml:space="preserve">Biodiversity assessment in tropical moist forests is a practical challenge but a major goal considering they are the most diverse terrestrial ecosystems.</w:t>
+      </w:r>
+      <w:r>
+        <w:t xml:space="preserve"> </w:t>
+      </w:r>
+      <w:r>
+        <w:t xml:space="preserve">Estimating the number of tree species is made possible by the long-term effort of sampling resulting in thousands of forest plots organized in various networks.</w:t>
+      </w:r>
+      <w:r>
+        <w:t xml:space="preserve"> </w:t>
+      </w:r>
+      <w:r>
+        <w:t xml:space="preserve">In French Guiana, the Guyadiv network consists of xxx plots accross the whole forest.</w:t>
+      </w:r>
+      <w:r>
+        <w:t xml:space="preserve"> </w:t>
+      </w:r>
+      <w:r>
+        <w:t xml:space="preserve">Based on similar datasets, the diversity of tree species has been estimated in Amazonia</w:t>
+      </w:r>
+      <w:r>
+        <w:t xml:space="preserve"> </w:t>
+      </w:r>
+      <w:r>
+        <w:t xml:space="preserve">(ter Steege et al. 2013; ter Steege et al. 2020)</w:t>
+      </w:r>
+      <w:r>
+        <w:t xml:space="preserve"> </w:t>
+      </w:r>
+      <w:r>
+        <w:t xml:space="preserve">and at the world scale</w:t>
+      </w:r>
+      <w:r>
+        <w:t xml:space="preserve"> </w:t>
+      </w:r>
+      <w:r>
+        <w:t xml:space="preserve">(Slik et al. 2015)</w:t>
+      </w:r>
+      <w:r>
+        <w:t xml:space="preserve">.</w:t>
+      </w:r>
+      <w:r>
+        <w:t xml:space="preserve"> </w:t>
+      </w:r>
+      <w:r>
+        <w:t xml:space="preserve">The methods used in these studies are not appropriate to estimate regional diversity, i.e. at a smaller scale where dispersal limitation is critical.</w:t>
+      </w:r>
+      <w:r>
+        <w:t xml:space="preserve"> </w:t>
+      </w:r>
+      <w:r>
+        <w:t xml:space="preserve">The contibution of this paper is to estimate the number of tree species at the regional scale, in French Guiana (8 million hectares of tropical moist forest with no ecological boundary to distinguish them from the rest of Amazonia) and demonstrate which method is valid to do so.</w:t>
+      </w:r>
+      <w:r>
+        <w:t xml:space="preserve"> </w:t>
+      </w:r>
+      <w:r>
+        <w:t xml:space="preserve">We build on Harte’s self similarity model</w:t>
+      </w:r>
+      <w:r>
+        <w:t xml:space="preserve"> </w:t>
+      </w:r>
+      <w:r>
+        <w:t xml:space="preserve">(Harte, Kinzig, and Green 1999)</w:t>
+      </w:r>
+      <w:r>
+        <w:t xml:space="preserve"> </w:t>
+      </w:r>
+      <w:r>
+        <w:t xml:space="preserve">that implies the power-law relatioship of</w:t>
+      </w:r>
+      <w:r>
+        <w:t xml:space="preserve"> </w:t>
+      </w:r>
+      <w:r>
+        <w:t xml:space="preserve">Arrhenius (1921)</w:t>
+      </w:r>
+      <w:r>
+        <w:t xml:space="preserve"> </w:t>
+      </w:r>
+      <w:r>
+        <w:t xml:space="preserve">and provides a technique to evaluate its parameters</w:t>
+      </w:r>
+      <w:r>
+        <w:t xml:space="preserve"> </w:t>
+      </w:r>
+      <w:r>
+        <w:t xml:space="preserve">(Harte et al. 1999)</w:t>
+      </w:r>
+      <w:r>
+        <w:t xml:space="preserve">, previously applied by</w:t>
+      </w:r>
+      <w:r>
+        <w:t xml:space="preserve"> </w:t>
+      </w:r>
+      <w:r>
+        <w:t xml:space="preserve">Krishnamani, Kumar, and Harte (2004)</w:t>
+      </w:r>
+      <w:r>
+        <w:t xml:space="preserve"> </w:t>
+      </w:r>
+      <w:r>
+        <w:t xml:space="preserve">in the Western Ghats, India.</w:t>
+      </w:r>
+      <w:r>
+        <w:t xml:space="preserve"> </w:t>
+      </w:r>
+      <w:r>
+        <w:t xml:space="preserve">We show that the log-series model underlying the work of</w:t>
+      </w:r>
+      <w:r>
+        <w:t xml:space="preserve"> </w:t>
+      </w:r>
+      <w:r>
+        <w:t xml:space="preserve">ter Steege et al. (2013)</w:t>
+      </w:r>
+      <w:r>
+        <w:t xml:space="preserve"> </w:t>
+      </w:r>
+      <w:r>
+        <w:t xml:space="preserve">does not apply at the regional scale.</w:t>
       </w:r>
     </w:p>
     <w:bookmarkEnd w:id="20"/>
@@ -7737,7 +8615,7 @@
     </w:p>
     <w:bookmarkEnd w:id="37"/>
     <w:bookmarkEnd w:id="38"/>
-    <w:bookmarkStart w:id="46" w:name="references"/>
+    <w:bookmarkStart w:id="54" w:name="references"/>
     <w:p>
       <w:pPr>
         <w:pStyle w:val="Heading1"/>
@@ -7746,20 +8624,20 @@
         <w:t xml:space="preserve">References</w:t>
       </w:r>
     </w:p>
-    <w:bookmarkStart w:id="45" w:name="refs"/>
-    <w:bookmarkStart w:id="40" w:name="ref-Harte1999"/>
+    <w:bookmarkStart w:id="53" w:name="refs"/>
+    <w:bookmarkStart w:id="40" w:name="ref-Arrhenius1921"/>
     <w:p>
       <w:pPr>
         <w:pStyle w:val="Bibliography"/>
       </w:pPr>
       <w:r>
-        <w:t xml:space="preserve">Harte, John, Ann Kinzig, and Jessica Green. 1999.</w:t>
-      </w:r>
-      <w:r>
-        <w:t xml:space="preserve"> </w:t>
-      </w:r>
-      <w:r>
-        <w:t xml:space="preserve">“Self-Similarity in the Distribution and Abundance of Species.”</w:t>
+        <w:t xml:space="preserve">Arrhenius, Olof. 1921.</w:t>
+      </w:r>
+      <w:r>
+        <w:t xml:space="preserve"> </w:t>
+      </w:r>
+      <w:r>
+        <w:t xml:space="preserve">“Species and Area.”</w:t>
       </w:r>
       <w:r>
         <w:t xml:space="preserve"> </w:t>
@@ -7769,6 +8647,52 @@
           <w:iCs/>
           <w:i/>
         </w:rPr>
+        <w:t xml:space="preserve">Journal of Ecology</w:t>
+      </w:r>
+      <w:r>
+        <w:t xml:space="preserve"> </w:t>
+      </w:r>
+      <w:r>
+        <w:t xml:space="preserve">9 (1): 95–99.</w:t>
+      </w:r>
+      <w:r>
+        <w:t xml:space="preserve"> </w:t>
+      </w:r>
+      <w:hyperlink r:id="rId39">
+        <w:r>
+          <w:rPr>
+            <w:rStyle w:val="Hyperlink"/>
+          </w:rPr>
+          <w:t xml:space="preserve">https://doi.org/10.2307/2255763</w:t>
+        </w:r>
+      </w:hyperlink>
+      <w:r>
+        <w:t xml:space="preserve">.</w:t>
+      </w:r>
+    </w:p>
+    <w:bookmarkEnd w:id="40"/>
+    <w:bookmarkStart w:id="42" w:name="ref-Harte1999"/>
+    <w:p>
+      <w:pPr>
+        <w:pStyle w:val="Bibliography"/>
+      </w:pPr>
+      <w:r>
+        <w:t xml:space="preserve">Harte, John, Ann Kinzig, and Jessica Green. 1999.</w:t>
+      </w:r>
+      <w:r>
+        <w:t xml:space="preserve"> </w:t>
+      </w:r>
+      <w:r>
+        <w:t xml:space="preserve">“Self-Similarity in the Distribution and Abundance of Species.”</w:t>
+      </w:r>
+      <w:r>
+        <w:t xml:space="preserve"> </w:t>
+      </w:r>
+      <w:r>
+        <w:rPr>
+          <w:iCs/>
+          <w:i/>
+        </w:rPr>
         <w:t xml:space="preserve">Science</w:t>
       </w:r>
       <w:r>
@@ -7780,7 +8704,7 @@
       <w:r>
         <w:t xml:space="preserve"> </w:t>
       </w:r>
-      <w:hyperlink r:id="rId39">
+      <w:hyperlink r:id="rId41">
         <w:r>
           <w:rPr>
             <w:rStyle w:val="Hyperlink"/>
@@ -7792,8 +8716,8 @@
         <w:t xml:space="preserve">.</w:t>
       </w:r>
     </w:p>
-    <w:bookmarkEnd w:id="40"/>
-    <w:bookmarkStart w:id="42" w:name="ref-Harte1999a"/>
+    <w:bookmarkEnd w:id="42"/>
+    <w:bookmarkStart w:id="44" w:name="ref-Harte1999a"/>
     <w:p>
       <w:pPr>
         <w:pStyle w:val="Bibliography"/>
@@ -7826,7 +8750,7 @@
       <w:r>
         <w:t xml:space="preserve"> </w:t>
       </w:r>
-      <w:hyperlink r:id="rId41">
+      <w:hyperlink r:id="rId43">
         <w:r>
           <w:rPr>
             <w:rStyle w:val="Hyperlink"/>
@@ -7838,8 +8762,8 @@
         <w:t xml:space="preserve">.</w:t>
       </w:r>
     </w:p>
-    <w:bookmarkEnd w:id="42"/>
-    <w:bookmarkStart w:id="44" w:name="ref-Krishnamani2004"/>
+    <w:bookmarkEnd w:id="44"/>
+    <w:bookmarkStart w:id="46" w:name="ref-Krishnamani2004"/>
     <w:p>
       <w:pPr>
         <w:pStyle w:val="Bibliography"/>
@@ -7872,7 +8796,7 @@
       <w:r>
         <w:t xml:space="preserve"> </w:t>
       </w:r>
-      <w:hyperlink r:id="rId43">
+      <w:hyperlink r:id="rId45">
         <w:r>
           <w:rPr>
             <w:rStyle w:val="Hyperlink"/>
@@ -7884,9 +8808,159 @@
         <w:t xml:space="preserve">.</w:t>
       </w:r>
     </w:p>
-    <w:bookmarkEnd w:id="44"/>
-    <w:bookmarkEnd w:id="45"/>
     <w:bookmarkEnd w:id="46"/>
+    <w:bookmarkStart w:id="48" w:name="ref-Slik2015"/>
+    <w:p>
+      <w:pPr>
+        <w:pStyle w:val="Bibliography"/>
+      </w:pPr>
+      <w:r>
+        <w:t xml:space="preserve">Slik, J. W. Ferry, Víctor Arroyo-Rodríguez, Shin-Ichiro Aiba, Patricia Alvarez-Loayza, Luciana F. Alves, Peter S. Ashton, Patricia Balvanera, et al. 2015.</w:t>
+      </w:r>
+      <w:r>
+        <w:t xml:space="preserve"> </w:t>
+      </w:r>
+      <w:r>
+        <w:t xml:space="preserve">“An Estimate of the Number of Tropical Tree Species.”</w:t>
+      </w:r>
+      <w:r>
+        <w:t xml:space="preserve"> </w:t>
+      </w:r>
+      <w:r>
+        <w:rPr>
+          <w:iCs/>
+          <w:i/>
+        </w:rPr>
+        <w:t xml:space="preserve">Proceedings of the National Academy of Sciences of the United States of America</w:t>
+      </w:r>
+      <w:r>
+        <w:t xml:space="preserve"> </w:t>
+      </w:r>
+      <w:r>
+        <w:t xml:space="preserve">112 (24): 7472–77.</w:t>
+      </w:r>
+      <w:r>
+        <w:t xml:space="preserve"> </w:t>
+      </w:r>
+      <w:hyperlink r:id="rId47">
+        <w:r>
+          <w:rPr>
+            <w:rStyle w:val="Hyperlink"/>
+          </w:rPr>
+          <w:t xml:space="preserve">https://doi.org/10.1073/pnas.1423147112</w:t>
+        </w:r>
+      </w:hyperlink>
+      <w:r>
+        <w:t xml:space="preserve">.</w:t>
+      </w:r>
+    </w:p>
+    <w:bookmarkEnd w:id="48"/>
+    <w:bookmarkStart w:id="50" w:name="ref-TerSteege2013"/>
+    <w:p>
+      <w:pPr>
+        <w:pStyle w:val="Bibliography"/>
+      </w:pPr>
+      <w:r>
+        <w:t xml:space="preserve">Steege, Hans ter, Nigel C. A. Pitman, Daniel Sabatier, Christopher Baraloto, Rafael P. Salomão, Juan Ernesto Guevara, Oliver L. Phillips, et al. 2013.</w:t>
+      </w:r>
+      <w:r>
+        <w:t xml:space="preserve"> </w:t>
+      </w:r>
+      <w:r>
+        <w:t xml:space="preserve">“Hyperdominance in the Amazonian Tree Flora.”</w:t>
+      </w:r>
+      <w:r>
+        <w:t xml:space="preserve"> </w:t>
+      </w:r>
+      <w:r>
+        <w:rPr>
+          <w:iCs/>
+          <w:i/>
+        </w:rPr>
+        <w:t xml:space="preserve">Science</w:t>
+      </w:r>
+      <w:r>
+        <w:t xml:space="preserve"> </w:t>
+      </w:r>
+      <w:r>
+        <w:t xml:space="preserve">342 (6156): 1243092.</w:t>
+      </w:r>
+      <w:r>
+        <w:t xml:space="preserve"> </w:t>
+      </w:r>
+      <w:hyperlink r:id="rId49">
+        <w:r>
+          <w:rPr>
+            <w:rStyle w:val="Hyperlink"/>
+          </w:rPr>
+          <w:t xml:space="preserve">https://doi.org/10.1126/science.1243092</w:t>
+        </w:r>
+      </w:hyperlink>
+      <w:r>
+        <w:t xml:space="preserve">.</w:t>
+      </w:r>
+    </w:p>
+    <w:bookmarkEnd w:id="50"/>
+    <w:bookmarkStart w:id="52" w:name="ref-TerSteege2020"/>
+    <w:p>
+      <w:pPr>
+        <w:pStyle w:val="Bibliography"/>
+      </w:pPr>
+      <w:r>
+        <w:t xml:space="preserve">Steege, Hans ter, Paulo I. Prado, Renato A. F. de Lima, Edwin Pos, Luiz de Souza Coelho, Diogenes de Andrade Lima Filho, Rafael P. Salomão, et al. 2020.</w:t>
+      </w:r>
+      <w:r>
+        <w:t xml:space="preserve"> </w:t>
+      </w:r>
+      <w:r>
+        <w:t xml:space="preserve">“Biased-Corrected Richness Estimates for the</w:t>
+      </w:r>
+      <w:r>
+        <w:t xml:space="preserve"> </w:t>
+      </w:r>
+      <w:r>
+        <w:t xml:space="preserve">Amazonian</w:t>
+      </w:r>
+      <w:r>
+        <w:t xml:space="preserve"> </w:t>
+      </w:r>
+      <w:r>
+        <w:t xml:space="preserve">Tree Flora.”</w:t>
+      </w:r>
+      <w:r>
+        <w:t xml:space="preserve"> </w:t>
+      </w:r>
+      <w:r>
+        <w:rPr>
+          <w:iCs/>
+          <w:i/>
+        </w:rPr>
+        <w:t xml:space="preserve">Scientific Reports</w:t>
+      </w:r>
+      <w:r>
+        <w:t xml:space="preserve"> </w:t>
+      </w:r>
+      <w:r>
+        <w:t xml:space="preserve">10 (1): 10130.</w:t>
+      </w:r>
+      <w:r>
+        <w:t xml:space="preserve"> </w:t>
+      </w:r>
+      <w:hyperlink r:id="rId51">
+        <w:r>
+          <w:rPr>
+            <w:rStyle w:val="Hyperlink"/>
+          </w:rPr>
+          <w:t xml:space="preserve">https://doi.org/10.1038/s41598-020-66686-3</w:t>
+        </w:r>
+      </w:hyperlink>
+      <w:r>
+        <w:t xml:space="preserve">.</w:t>
+      </w:r>
+    </w:p>
+    <w:bookmarkEnd w:id="52"/>
+    <w:bookmarkEnd w:id="53"/>
+    <w:bookmarkEnd w:id="54"/>
     <w:sectPr/>
   </w:body>
 </w:document>

</xml_diff>